<commit_message>
thay đổi 1 xíu
</commit_message>
<xml_diff>
--- a/[Rent for Run] Product_Backlog_v1.1.docx
+++ b/[Rent for Run] Product_Backlog_v1.1.docx
@@ -2495,9 +2495,6 @@
               <w:spacing w:before="0" w:line="240" w:lineRule="auto"/>
               <w:jc w:val="center"/>
             </w:pPr>
-            <w:r>
-              <w:t>x</w:t>
-            </w:r>
           </w:p>
         </w:tc>
       </w:tr>
@@ -6266,7 +6263,10 @@
               <w:jc w:val="left"/>
             </w:pPr>
             <w:r>
-              <w:t>Muốn thuê xe</w:t>
+              <w:t>Trao đổi với chủ</w:t>
+            </w:r>
+            <w:r>
+              <w:t xml:space="preserve"> xe</w:t>
             </w:r>
           </w:p>
         </w:tc>
@@ -6297,7 +6297,13 @@
               <w:t>Chọn xe muốn thuê và l</w:t>
             </w:r>
             <w:r>
-              <w:t>iên lạc với công ty trao đổi về hợp đồng thuê xe thông qua các kênh chat.</w:t>
+              <w:t>iên lạc với công ty</w:t>
+            </w:r>
+            <w:r>
+              <w:t xml:space="preserve"> hoặc chủ xe để</w:t>
+            </w:r>
+            <w:r>
+              <w:t xml:space="preserve"> trao đổi về thuê xe thông qua các kênh chat.</w:t>
             </w:r>
           </w:p>
         </w:tc>
@@ -6459,7 +6465,7 @@
               <w:jc w:val="left"/>
             </w:pPr>
             <w:r>
-              <w:t>Xem thông tin xe</w:t>
+              <w:t>Đặt thuê xe</w:t>
             </w:r>
           </w:p>
         </w:tc>
@@ -6486,7 +6492,161 @@
               <w:spacing w:before="0" w:line="276" w:lineRule="auto"/>
               <w:jc w:val="left"/>
             </w:pPr>
-          </w:p>
+            <w:r>
+              <w:t>Nạp tiền vào tài khoản bằng hình thức Card, Chuyển khoản, Banking và chọn xe cần thuê.</w:t>
+            </w:r>
+          </w:p>
+        </w:tc>
+        <w:tc>
+          <w:tcPr>
+            <w:tcW w:w="1080" w:type="dxa"/>
+            <w:tcBorders>
+              <w:top w:val="single" w:sz="6" w:space="0" w:color="CCCCCC"/>
+              <w:left w:val="single" w:sz="6" w:space="0" w:color="CCCCCC"/>
+              <w:bottom w:val="single" w:sz="6" w:space="0" w:color="000000"/>
+              <w:right w:val="single" w:sz="6" w:space="0" w:color="000000"/>
+            </w:tcBorders>
+            <w:shd w:val="clear" w:color="auto" w:fill="FFFFFF"/>
+            <w:tcMar>
+              <w:top w:w="40" w:type="dxa"/>
+              <w:left w:w="40" w:type="dxa"/>
+              <w:bottom w:w="40" w:type="dxa"/>
+              <w:right w:w="40" w:type="dxa"/>
+            </w:tcMar>
+            <w:vAlign w:val="center"/>
+          </w:tcPr>
+          <w:p>
+            <w:pPr>
+              <w:widowControl w:val="0"/>
+              <w:spacing w:before="0" w:line="276" w:lineRule="auto"/>
+              <w:jc w:val="center"/>
+              <w:rPr>
+                <w:b/>
+                <w:color w:val="FF0000"/>
+              </w:rPr>
+            </w:pPr>
+            <w:r>
+              <w:rPr>
+                <w:b/>
+                <w:color w:val="FF0000"/>
+              </w:rPr>
+              <w:t>H</w:t>
+            </w:r>
+          </w:p>
+        </w:tc>
+        <w:tc>
+          <w:tcPr>
+            <w:tcW w:w="1320" w:type="dxa"/>
+            <w:tcBorders>
+              <w:top w:val="single" w:sz="6" w:space="0" w:color="CCCCCC"/>
+              <w:left w:val="single" w:sz="6" w:space="0" w:color="CCCCCC"/>
+              <w:bottom w:val="single" w:sz="6" w:space="0" w:color="000000"/>
+              <w:right w:val="single" w:sz="6" w:space="0" w:color="000000"/>
+            </w:tcBorders>
+            <w:shd w:val="clear" w:color="auto" w:fill="F39C12"/>
+            <w:tcMar>
+              <w:top w:w="40" w:type="dxa"/>
+              <w:left w:w="40" w:type="dxa"/>
+              <w:bottom w:w="40" w:type="dxa"/>
+              <w:right w:w="40" w:type="dxa"/>
+            </w:tcMar>
+            <w:vAlign w:val="center"/>
+          </w:tcPr>
+          <w:p>
+            <w:pPr>
+              <w:widowControl w:val="0"/>
+              <w:spacing w:before="0" w:line="276" w:lineRule="auto"/>
+              <w:jc w:val="center"/>
+              <w:rPr>
+                <w:rFonts w:ascii="Arial" w:eastAsia="Arial" w:hAnsi="Arial" w:cs="Arial"/>
+                <w:b/>
+                <w:color w:val="FFFFFF"/>
+                <w:sz w:val="20"/>
+                <w:szCs w:val="20"/>
+              </w:rPr>
+            </w:pPr>
+          </w:p>
+        </w:tc>
+      </w:tr>
+      <w:tr>
+        <w:trPr>
+          <w:trHeight w:val="1875"/>
+        </w:trPr>
+        <w:tc>
+          <w:tcPr>
+            <w:tcW w:w="690" w:type="dxa"/>
+            <w:tcBorders>
+              <w:top w:val="single" w:sz="6" w:space="0" w:color="CCCCCC"/>
+              <w:left w:val="single" w:sz="6" w:space="0" w:color="000000"/>
+              <w:bottom w:val="single" w:sz="6" w:space="0" w:color="000000"/>
+              <w:right w:val="single" w:sz="6" w:space="0" w:color="000000"/>
+            </w:tcBorders>
+            <w:tcMar>
+              <w:top w:w="40" w:type="dxa"/>
+              <w:left w:w="40" w:type="dxa"/>
+              <w:bottom w:w="40" w:type="dxa"/>
+              <w:right w:w="40" w:type="dxa"/>
+            </w:tcMar>
+            <w:vAlign w:val="center"/>
+          </w:tcPr>
+          <w:p>
+            <w:pPr>
+              <w:widowControl w:val="0"/>
+              <w:spacing w:before="0" w:line="276" w:lineRule="auto"/>
+              <w:jc w:val="center"/>
+            </w:pPr>
+            <w:r>
+              <w:t>RFR07</w:t>
+            </w:r>
+          </w:p>
+        </w:tc>
+        <w:tc>
+          <w:tcPr>
+            <w:tcW w:w="1560" w:type="dxa"/>
+            <w:tcBorders>
+              <w:top w:val="single" w:sz="6" w:space="0" w:color="CCCCCC"/>
+              <w:left w:val="single" w:sz="6" w:space="0" w:color="CCCCCC"/>
+              <w:bottom w:val="single" w:sz="6" w:space="0" w:color="000000"/>
+              <w:right w:val="single" w:sz="6" w:space="0" w:color="000000"/>
+            </w:tcBorders>
+            <w:shd w:val="clear" w:color="auto" w:fill="FFFFFF"/>
+            <w:tcMar>
+              <w:top w:w="40" w:type="dxa"/>
+              <w:left w:w="40" w:type="dxa"/>
+              <w:bottom w:w="40" w:type="dxa"/>
+              <w:right w:w="40" w:type="dxa"/>
+            </w:tcMar>
+            <w:vAlign w:val="center"/>
+          </w:tcPr>
+          <w:p>
+            <w:pPr>
+              <w:widowControl w:val="0"/>
+              <w:spacing w:before="0" w:line="276" w:lineRule="auto"/>
+              <w:jc w:val="center"/>
+            </w:pPr>
+            <w:r>
+              <w:t>Người thuê</w:t>
+            </w:r>
+          </w:p>
+        </w:tc>
+        <w:tc>
+          <w:tcPr>
+            <w:tcW w:w="2040" w:type="dxa"/>
+            <w:tcBorders>
+              <w:top w:val="single" w:sz="6" w:space="0" w:color="CCCCCC"/>
+              <w:left w:val="single" w:sz="6" w:space="0" w:color="CCCCCC"/>
+              <w:bottom w:val="single" w:sz="6" w:space="0" w:color="000000"/>
+              <w:right w:val="single" w:sz="6" w:space="0" w:color="000000"/>
+            </w:tcBorders>
+            <w:shd w:val="clear" w:color="auto" w:fill="FFFFFF"/>
+            <w:tcMar>
+              <w:top w:w="40" w:type="dxa"/>
+              <w:left w:w="40" w:type="dxa"/>
+              <w:bottom w:w="40" w:type="dxa"/>
+              <w:right w:w="40" w:type="dxa"/>
+            </w:tcMar>
+            <w:vAlign w:val="center"/>
+          </w:tcPr>
           <w:p>
             <w:pPr>
               <w:widowControl w:val="0"/>
@@ -6494,10 +6654,423 @@
               <w:jc w:val="left"/>
             </w:pPr>
             <w:r>
-              <w:t>Mô tả t</w:t>
-            </w:r>
-            <w:r>
-              <w:t>hông tin và hình ảnh thực trạng xe, nội thất do chủ xe cung cấp.</w:t>
+              <w:t>Xem thông tin</w:t>
+            </w:r>
+          </w:p>
+          <w:p>
+            <w:pPr>
+              <w:widowControl w:val="0"/>
+              <w:spacing w:before="0" w:line="276" w:lineRule="auto"/>
+              <w:jc w:val="left"/>
+            </w:pPr>
+            <w:r>
+              <w:t>đặt xe</w:t>
+            </w:r>
+          </w:p>
+        </w:tc>
+        <w:tc>
+          <w:tcPr>
+            <w:tcW w:w="2715" w:type="dxa"/>
+            <w:tcBorders>
+              <w:top w:val="single" w:sz="6" w:space="0" w:color="CCCCCC"/>
+              <w:left w:val="single" w:sz="6" w:space="0" w:color="CCCCCC"/>
+              <w:bottom w:val="single" w:sz="6" w:space="0" w:color="000000"/>
+              <w:right w:val="single" w:sz="6" w:space="0" w:color="000000"/>
+            </w:tcBorders>
+            <w:tcMar>
+              <w:top w:w="40" w:type="dxa"/>
+              <w:left w:w="40" w:type="dxa"/>
+              <w:bottom w:w="40" w:type="dxa"/>
+              <w:right w:w="40" w:type="dxa"/>
+            </w:tcMar>
+            <w:vAlign w:val="center"/>
+          </w:tcPr>
+          <w:p>
+            <w:pPr>
+              <w:widowControl w:val="0"/>
+              <w:spacing w:before="0" w:line="276" w:lineRule="auto"/>
+              <w:jc w:val="left"/>
+            </w:pPr>
+            <w:r>
+              <w:t xml:space="preserve">Xem thông tin đặt xe để có kế hoạch thay đổi xe hoặc hủy đặt xe nếu công việc thay đổi. </w:t>
+            </w:r>
+          </w:p>
+        </w:tc>
+        <w:tc>
+          <w:tcPr>
+            <w:tcW w:w="1080" w:type="dxa"/>
+            <w:tcBorders>
+              <w:top w:val="single" w:sz="6" w:space="0" w:color="CCCCCC"/>
+              <w:left w:val="single" w:sz="6" w:space="0" w:color="CCCCCC"/>
+              <w:bottom w:val="single" w:sz="6" w:space="0" w:color="000000"/>
+              <w:right w:val="single" w:sz="6" w:space="0" w:color="000000"/>
+            </w:tcBorders>
+            <w:shd w:val="clear" w:color="auto" w:fill="FFFFFF"/>
+            <w:tcMar>
+              <w:top w:w="40" w:type="dxa"/>
+              <w:left w:w="40" w:type="dxa"/>
+              <w:bottom w:w="40" w:type="dxa"/>
+              <w:right w:w="40" w:type="dxa"/>
+            </w:tcMar>
+            <w:vAlign w:val="center"/>
+          </w:tcPr>
+          <w:p>
+            <w:pPr>
+              <w:widowControl w:val="0"/>
+              <w:spacing w:before="0" w:line="276" w:lineRule="auto"/>
+              <w:jc w:val="center"/>
+              <w:rPr>
+                <w:b/>
+                <w:color w:val="FF0000"/>
+              </w:rPr>
+            </w:pPr>
+          </w:p>
+        </w:tc>
+        <w:tc>
+          <w:tcPr>
+            <w:tcW w:w="1320" w:type="dxa"/>
+            <w:tcBorders>
+              <w:top w:val="single" w:sz="6" w:space="0" w:color="CCCCCC"/>
+              <w:left w:val="single" w:sz="6" w:space="0" w:color="CCCCCC"/>
+              <w:bottom w:val="single" w:sz="6" w:space="0" w:color="000000"/>
+              <w:right w:val="single" w:sz="6" w:space="0" w:color="000000"/>
+            </w:tcBorders>
+            <w:shd w:val="clear" w:color="auto" w:fill="F39C12"/>
+            <w:tcMar>
+              <w:top w:w="40" w:type="dxa"/>
+              <w:left w:w="40" w:type="dxa"/>
+              <w:bottom w:w="40" w:type="dxa"/>
+              <w:right w:w="40" w:type="dxa"/>
+            </w:tcMar>
+            <w:vAlign w:val="center"/>
+          </w:tcPr>
+          <w:p>
+            <w:pPr>
+              <w:widowControl w:val="0"/>
+              <w:spacing w:before="0" w:line="276" w:lineRule="auto"/>
+              <w:jc w:val="center"/>
+              <w:rPr>
+                <w:rFonts w:ascii="Arial" w:eastAsia="Arial" w:hAnsi="Arial" w:cs="Arial"/>
+                <w:b/>
+                <w:color w:val="FFFFFF"/>
+                <w:sz w:val="20"/>
+                <w:szCs w:val="20"/>
+              </w:rPr>
+            </w:pPr>
+          </w:p>
+        </w:tc>
+      </w:tr>
+      <w:tr>
+        <w:trPr>
+          <w:trHeight w:val="1875"/>
+        </w:trPr>
+        <w:tc>
+          <w:tcPr>
+            <w:tcW w:w="690" w:type="dxa"/>
+            <w:tcBorders>
+              <w:top w:val="single" w:sz="6" w:space="0" w:color="CCCCCC"/>
+              <w:left w:val="single" w:sz="6" w:space="0" w:color="000000"/>
+              <w:bottom w:val="single" w:sz="6" w:space="0" w:color="000000"/>
+              <w:right w:val="single" w:sz="6" w:space="0" w:color="000000"/>
+            </w:tcBorders>
+            <w:tcMar>
+              <w:top w:w="40" w:type="dxa"/>
+              <w:left w:w="40" w:type="dxa"/>
+              <w:bottom w:w="40" w:type="dxa"/>
+              <w:right w:w="40" w:type="dxa"/>
+            </w:tcMar>
+            <w:vAlign w:val="center"/>
+          </w:tcPr>
+          <w:p>
+            <w:pPr>
+              <w:widowControl w:val="0"/>
+              <w:spacing w:before="0" w:line="276" w:lineRule="auto"/>
+              <w:jc w:val="center"/>
+            </w:pPr>
+            <w:r>
+              <w:t>RFR08</w:t>
+            </w:r>
+          </w:p>
+        </w:tc>
+        <w:tc>
+          <w:tcPr>
+            <w:tcW w:w="1560" w:type="dxa"/>
+            <w:tcBorders>
+              <w:top w:val="single" w:sz="6" w:space="0" w:color="CCCCCC"/>
+              <w:left w:val="single" w:sz="6" w:space="0" w:color="CCCCCC"/>
+              <w:bottom w:val="single" w:sz="6" w:space="0" w:color="000000"/>
+              <w:right w:val="single" w:sz="6" w:space="0" w:color="000000"/>
+            </w:tcBorders>
+            <w:shd w:val="clear" w:color="auto" w:fill="FFFFFF"/>
+            <w:tcMar>
+              <w:top w:w="40" w:type="dxa"/>
+              <w:left w:w="40" w:type="dxa"/>
+              <w:bottom w:w="40" w:type="dxa"/>
+              <w:right w:w="40" w:type="dxa"/>
+            </w:tcMar>
+            <w:vAlign w:val="center"/>
+          </w:tcPr>
+          <w:p>
+            <w:pPr>
+              <w:widowControl w:val="0"/>
+              <w:spacing w:before="0" w:line="276" w:lineRule="auto"/>
+              <w:jc w:val="center"/>
+            </w:pPr>
+            <w:r>
+              <w:t>Người thuê</w:t>
+            </w:r>
+          </w:p>
+        </w:tc>
+        <w:tc>
+          <w:tcPr>
+            <w:tcW w:w="2040" w:type="dxa"/>
+            <w:tcBorders>
+              <w:top w:val="single" w:sz="6" w:space="0" w:color="CCCCCC"/>
+              <w:left w:val="single" w:sz="6" w:space="0" w:color="CCCCCC"/>
+              <w:bottom w:val="single" w:sz="6" w:space="0" w:color="000000"/>
+              <w:right w:val="single" w:sz="6" w:space="0" w:color="000000"/>
+            </w:tcBorders>
+            <w:shd w:val="clear" w:color="auto" w:fill="FFFFFF"/>
+            <w:tcMar>
+              <w:top w:w="40" w:type="dxa"/>
+              <w:left w:w="40" w:type="dxa"/>
+              <w:bottom w:w="40" w:type="dxa"/>
+              <w:right w:w="40" w:type="dxa"/>
+            </w:tcMar>
+            <w:vAlign w:val="center"/>
+          </w:tcPr>
+          <w:p>
+            <w:pPr>
+              <w:widowControl w:val="0"/>
+              <w:spacing w:before="0" w:line="276" w:lineRule="auto"/>
+              <w:jc w:val="left"/>
+            </w:pPr>
+            <w:r>
+              <w:t>Hủy đặt xe thuê</w:t>
+            </w:r>
+          </w:p>
+        </w:tc>
+        <w:tc>
+          <w:tcPr>
+            <w:tcW w:w="2715" w:type="dxa"/>
+            <w:tcBorders>
+              <w:top w:val="single" w:sz="6" w:space="0" w:color="CCCCCC"/>
+              <w:left w:val="single" w:sz="6" w:space="0" w:color="CCCCCC"/>
+              <w:bottom w:val="single" w:sz="6" w:space="0" w:color="000000"/>
+              <w:right w:val="single" w:sz="6" w:space="0" w:color="000000"/>
+            </w:tcBorders>
+            <w:tcMar>
+              <w:top w:w="40" w:type="dxa"/>
+              <w:left w:w="40" w:type="dxa"/>
+              <w:bottom w:w="40" w:type="dxa"/>
+              <w:right w:w="40" w:type="dxa"/>
+            </w:tcMar>
+            <w:vAlign w:val="center"/>
+          </w:tcPr>
+          <w:p>
+            <w:pPr>
+              <w:widowControl w:val="0"/>
+              <w:spacing w:before="0" w:line="276" w:lineRule="auto"/>
+              <w:jc w:val="left"/>
+            </w:pPr>
+            <w:r>
+              <w:t>Chọn hủy xe và tiền sẽ được trả lại tài khoản của người thuê tuy nhiên sẽ mất phí để hoàn tác.</w:t>
+            </w:r>
+          </w:p>
+        </w:tc>
+        <w:tc>
+          <w:tcPr>
+            <w:tcW w:w="1080" w:type="dxa"/>
+            <w:tcBorders>
+              <w:top w:val="single" w:sz="6" w:space="0" w:color="CCCCCC"/>
+              <w:left w:val="single" w:sz="6" w:space="0" w:color="CCCCCC"/>
+              <w:bottom w:val="single" w:sz="6" w:space="0" w:color="000000"/>
+              <w:right w:val="single" w:sz="6" w:space="0" w:color="000000"/>
+            </w:tcBorders>
+            <w:shd w:val="clear" w:color="auto" w:fill="FFFFFF"/>
+            <w:tcMar>
+              <w:top w:w="40" w:type="dxa"/>
+              <w:left w:w="40" w:type="dxa"/>
+              <w:bottom w:w="40" w:type="dxa"/>
+              <w:right w:w="40" w:type="dxa"/>
+            </w:tcMar>
+            <w:vAlign w:val="center"/>
+          </w:tcPr>
+          <w:p>
+            <w:pPr>
+              <w:widowControl w:val="0"/>
+              <w:spacing w:before="0" w:line="276" w:lineRule="auto"/>
+              <w:jc w:val="center"/>
+              <w:rPr>
+                <w:b/>
+                <w:color w:val="FF0000"/>
+              </w:rPr>
+            </w:pPr>
+            <w:r>
+              <w:rPr>
+                <w:b/>
+                <w:color w:val="FF0000"/>
+              </w:rPr>
+              <w:t>H</w:t>
+            </w:r>
+          </w:p>
+        </w:tc>
+        <w:tc>
+          <w:tcPr>
+            <w:tcW w:w="1320" w:type="dxa"/>
+            <w:tcBorders>
+              <w:top w:val="single" w:sz="6" w:space="0" w:color="CCCCCC"/>
+              <w:left w:val="single" w:sz="6" w:space="0" w:color="CCCCCC"/>
+              <w:bottom w:val="single" w:sz="6" w:space="0" w:color="000000"/>
+              <w:right w:val="single" w:sz="6" w:space="0" w:color="000000"/>
+            </w:tcBorders>
+            <w:shd w:val="clear" w:color="auto" w:fill="F39C12"/>
+            <w:tcMar>
+              <w:top w:w="40" w:type="dxa"/>
+              <w:left w:w="40" w:type="dxa"/>
+              <w:bottom w:w="40" w:type="dxa"/>
+              <w:right w:w="40" w:type="dxa"/>
+            </w:tcMar>
+            <w:vAlign w:val="center"/>
+          </w:tcPr>
+          <w:p>
+            <w:pPr>
+              <w:widowControl w:val="0"/>
+              <w:spacing w:before="0" w:line="276" w:lineRule="auto"/>
+              <w:jc w:val="center"/>
+              <w:rPr>
+                <w:rFonts w:ascii="Arial" w:eastAsia="Arial" w:hAnsi="Arial" w:cs="Arial"/>
+                <w:b/>
+                <w:color w:val="FFFFFF"/>
+                <w:sz w:val="20"/>
+                <w:szCs w:val="20"/>
+              </w:rPr>
+            </w:pPr>
+          </w:p>
+        </w:tc>
+      </w:tr>
+      <w:tr>
+        <w:trPr>
+          <w:trHeight w:val="1875"/>
+        </w:trPr>
+        <w:tc>
+          <w:tcPr>
+            <w:tcW w:w="690" w:type="dxa"/>
+            <w:tcBorders>
+              <w:top w:val="single" w:sz="6" w:space="0" w:color="CCCCCC"/>
+              <w:left w:val="single" w:sz="6" w:space="0" w:color="000000"/>
+              <w:bottom w:val="single" w:sz="6" w:space="0" w:color="000000"/>
+              <w:right w:val="single" w:sz="6" w:space="0" w:color="000000"/>
+            </w:tcBorders>
+            <w:tcMar>
+              <w:top w:w="40" w:type="dxa"/>
+              <w:left w:w="40" w:type="dxa"/>
+              <w:bottom w:w="40" w:type="dxa"/>
+              <w:right w:w="40" w:type="dxa"/>
+            </w:tcMar>
+            <w:vAlign w:val="center"/>
+          </w:tcPr>
+          <w:p>
+            <w:pPr>
+              <w:widowControl w:val="0"/>
+              <w:spacing w:before="0" w:line="276" w:lineRule="auto"/>
+              <w:jc w:val="center"/>
+            </w:pPr>
+            <w:r>
+              <w:t>RFR09</w:t>
+            </w:r>
+          </w:p>
+        </w:tc>
+        <w:tc>
+          <w:tcPr>
+            <w:tcW w:w="1560" w:type="dxa"/>
+            <w:tcBorders>
+              <w:top w:val="single" w:sz="6" w:space="0" w:color="CCCCCC"/>
+              <w:left w:val="single" w:sz="6" w:space="0" w:color="CCCCCC"/>
+              <w:bottom w:val="single" w:sz="6" w:space="0" w:color="000000"/>
+              <w:right w:val="single" w:sz="6" w:space="0" w:color="000000"/>
+            </w:tcBorders>
+            <w:shd w:val="clear" w:color="auto" w:fill="FFFFFF"/>
+            <w:tcMar>
+              <w:top w:w="40" w:type="dxa"/>
+              <w:left w:w="40" w:type="dxa"/>
+              <w:bottom w:w="40" w:type="dxa"/>
+              <w:right w:w="40" w:type="dxa"/>
+            </w:tcMar>
+            <w:vAlign w:val="center"/>
+          </w:tcPr>
+          <w:p>
+            <w:pPr>
+              <w:widowControl w:val="0"/>
+              <w:spacing w:before="0" w:line="276" w:lineRule="auto"/>
+              <w:jc w:val="center"/>
+            </w:pPr>
+            <w:r>
+              <w:t>Người thuê</w:t>
+            </w:r>
+          </w:p>
+        </w:tc>
+        <w:tc>
+          <w:tcPr>
+            <w:tcW w:w="2040" w:type="dxa"/>
+            <w:tcBorders>
+              <w:top w:val="single" w:sz="6" w:space="0" w:color="CCCCCC"/>
+              <w:left w:val="single" w:sz="6" w:space="0" w:color="CCCCCC"/>
+              <w:bottom w:val="single" w:sz="6" w:space="0" w:color="000000"/>
+              <w:right w:val="single" w:sz="6" w:space="0" w:color="000000"/>
+            </w:tcBorders>
+            <w:shd w:val="clear" w:color="auto" w:fill="FFFFFF"/>
+            <w:tcMar>
+              <w:top w:w="40" w:type="dxa"/>
+              <w:left w:w="40" w:type="dxa"/>
+              <w:bottom w:w="40" w:type="dxa"/>
+              <w:right w:w="40" w:type="dxa"/>
+            </w:tcMar>
+            <w:vAlign w:val="center"/>
+          </w:tcPr>
+          <w:p>
+            <w:pPr>
+              <w:widowControl w:val="0"/>
+              <w:spacing w:before="0" w:line="276" w:lineRule="auto"/>
+              <w:jc w:val="left"/>
+            </w:pPr>
+            <w:r>
+              <w:t>Xem thông tin xe</w:t>
+            </w:r>
+          </w:p>
+        </w:tc>
+        <w:tc>
+          <w:tcPr>
+            <w:tcW w:w="2715" w:type="dxa"/>
+            <w:tcBorders>
+              <w:top w:val="single" w:sz="6" w:space="0" w:color="CCCCCC"/>
+              <w:left w:val="single" w:sz="6" w:space="0" w:color="CCCCCC"/>
+              <w:bottom w:val="single" w:sz="6" w:space="0" w:color="000000"/>
+              <w:right w:val="single" w:sz="6" w:space="0" w:color="000000"/>
+            </w:tcBorders>
+            <w:tcMar>
+              <w:top w:w="40" w:type="dxa"/>
+              <w:left w:w="40" w:type="dxa"/>
+              <w:bottom w:w="40" w:type="dxa"/>
+              <w:right w:w="40" w:type="dxa"/>
+            </w:tcMar>
+            <w:vAlign w:val="center"/>
+          </w:tcPr>
+          <w:p>
+            <w:pPr>
+              <w:widowControl w:val="0"/>
+              <w:spacing w:before="0" w:line="276" w:lineRule="auto"/>
+              <w:jc w:val="left"/>
+            </w:pPr>
+          </w:p>
+          <w:p>
+            <w:pPr>
+              <w:widowControl w:val="0"/>
+              <w:spacing w:before="0" w:line="276" w:lineRule="auto"/>
+              <w:jc w:val="left"/>
+            </w:pPr>
+            <w:r>
+              <w:t>Mô tả thông tin và hình ảnh thực trạng xe, nội thất do chủ xe cung cấp.</w:t>
             </w:r>
           </w:p>
         </w:tc>
@@ -6606,10 +7179,7 @@
               </w:rPr>
             </w:pPr>
             <w:r>
-              <w:t>RFR0</w:t>
-            </w:r>
-            <w:r>
-              <w:t>7</w:t>
+              <w:t>RFR10</w:t>
             </w:r>
           </w:p>
         </w:tc>
@@ -6679,10 +7249,7 @@
               </w:rPr>
             </w:pPr>
             <w:r>
-              <w:t>Xem đánh giá xe.</w:t>
-            </w:r>
-            <w:r>
-              <w:t xml:space="preserve"> </w:t>
+              <w:t xml:space="preserve">Xem đánh giá xe. </w:t>
             </w:r>
           </w:p>
         </w:tc>
@@ -6821,7 +7388,7 @@
               <w:jc w:val="center"/>
             </w:pPr>
             <w:r>
-              <w:t>RFR08</w:t>
+              <w:t>RFR11</w:t>
             </w:r>
           </w:p>
         </w:tc>
@@ -6850,7 +7417,7 @@
               <w:jc w:val="center"/>
             </w:pPr>
             <w:r>
-              <w:t>Người thuê</w:t>
+              <w:t>Admin</w:t>
             </w:r>
           </w:p>
         </w:tc>
@@ -6879,7 +7446,7 @@
               <w:jc w:val="left"/>
             </w:pPr>
             <w:r>
-              <w:t>Liên lạc với người cho thuê</w:t>
+              <w:t>Quản lý người dùng</w:t>
             </w:r>
           </w:p>
         </w:tc>
@@ -6907,7 +7474,7 @@
               <w:jc w:val="left"/>
             </w:pPr>
             <w:r>
-              <w:t>Thông qua thông tin cá nhân mà người cho thuê cung cấp cho công ty.</w:t>
+              <w:t>Quản lý thông tin các nhân, lịch sử giao dịch của người đăng tin và người thuê.</w:t>
             </w:r>
           </w:p>
         </w:tc>
@@ -6944,7 +7511,7 @@
                 <w:b/>
                 <w:color w:val="FF0000"/>
               </w:rPr>
-              <w:t>M</w:t>
+              <w:t>H</w:t>
             </w:r>
           </w:p>
         </w:tc>
@@ -7010,7 +7577,7 @@
               <w:jc w:val="center"/>
             </w:pPr>
             <w:r>
-              <w:t>RFR09</w:t>
+              <w:t>RFR12</w:t>
             </w:r>
           </w:p>
         </w:tc>
@@ -7068,7 +7635,7 @@
               <w:jc w:val="left"/>
             </w:pPr>
             <w:r>
-              <w:t>Quản lý người dùng</w:t>
+              <w:t>Quản lý tin đăng</w:t>
             </w:r>
           </w:p>
         </w:tc>
@@ -7096,10 +7663,7 @@
               <w:jc w:val="left"/>
             </w:pPr>
             <w:r>
-              <w:t>Quản lý thông tin các nhân, lịch sử giao dịch của người đăng tin và người thuê</w:t>
-            </w:r>
-            <w:r>
-              <w:t>.</w:t>
+              <w:t>Phê duyệt thông tin bài đăng của người cho thuê, xác định thông tin mô tả là xác thực, đáng tin cậy.</w:t>
             </w:r>
           </w:p>
         </w:tc>
@@ -7202,7 +7766,8 @@
               <w:jc w:val="center"/>
             </w:pPr>
             <w:r>
-              <w:t>RFR10</w:t>
+              <w:lastRenderedPageBreak/>
+              <w:t>RFR13</w:t>
             </w:r>
           </w:p>
         </w:tc>
@@ -7260,7 +7825,7 @@
               <w:jc w:val="left"/>
             </w:pPr>
             <w:r>
-              <w:t>Quản lý tin đăng</w:t>
+              <w:t>Quản lý số tiền khách hàng.</w:t>
             </w:r>
           </w:p>
         </w:tc>
@@ -7288,196 +7853,7 @@
               <w:jc w:val="left"/>
             </w:pPr>
             <w:r>
-              <w:t>Phê duyệt thông tin bài đăng của người cho thuê, xác định thông tin mô tả là xác thực, đáng tin cậy.</w:t>
-            </w:r>
-          </w:p>
-        </w:tc>
-        <w:tc>
-          <w:tcPr>
-            <w:tcW w:w="1080" w:type="dxa"/>
-            <w:tcBorders>
-              <w:top w:val="single" w:sz="6" w:space="0" w:color="CCCCCC"/>
-              <w:left w:val="single" w:sz="6" w:space="0" w:color="CCCCCC"/>
-              <w:bottom w:val="single" w:sz="6" w:space="0" w:color="CCCCCC"/>
-              <w:right w:val="single" w:sz="6" w:space="0" w:color="000000"/>
-            </w:tcBorders>
-            <w:shd w:val="clear" w:color="auto" w:fill="FFFFFF"/>
-            <w:tcMar>
-              <w:top w:w="40" w:type="dxa"/>
-              <w:left w:w="40" w:type="dxa"/>
-              <w:bottom w:w="40" w:type="dxa"/>
-              <w:right w:w="40" w:type="dxa"/>
-            </w:tcMar>
-            <w:vAlign w:val="center"/>
-          </w:tcPr>
-          <w:p>
-            <w:pPr>
-              <w:widowControl w:val="0"/>
-              <w:spacing w:before="0" w:line="276" w:lineRule="auto"/>
-              <w:jc w:val="center"/>
-              <w:rPr>
-                <w:b/>
-                <w:color w:val="FF0000"/>
-              </w:rPr>
-            </w:pPr>
-            <w:r>
-              <w:rPr>
-                <w:b/>
-                <w:color w:val="FF0000"/>
-              </w:rPr>
-              <w:t>H</w:t>
-            </w:r>
-          </w:p>
-        </w:tc>
-        <w:tc>
-          <w:tcPr>
-            <w:tcW w:w="1320" w:type="dxa"/>
-            <w:tcBorders>
-              <w:top w:val="single" w:sz="6" w:space="0" w:color="CCCCCC"/>
-              <w:left w:val="single" w:sz="6" w:space="0" w:color="CCCCCC"/>
-              <w:bottom w:val="single" w:sz="6" w:space="0" w:color="CCCCCC"/>
-              <w:right w:val="single" w:sz="6" w:space="0" w:color="000000"/>
-            </w:tcBorders>
-            <w:shd w:val="clear" w:color="auto" w:fill="F39C12"/>
-            <w:tcMar>
-              <w:top w:w="40" w:type="dxa"/>
-              <w:left w:w="40" w:type="dxa"/>
-              <w:bottom w:w="40" w:type="dxa"/>
-              <w:right w:w="40" w:type="dxa"/>
-            </w:tcMar>
-            <w:vAlign w:val="center"/>
-          </w:tcPr>
-          <w:p>
-            <w:pPr>
-              <w:widowControl w:val="0"/>
-              <w:spacing w:before="0" w:line="276" w:lineRule="auto"/>
-              <w:jc w:val="center"/>
-              <w:rPr>
-                <w:rFonts w:ascii="Arial" w:eastAsia="Arial" w:hAnsi="Arial" w:cs="Arial"/>
-                <w:b/>
-                <w:color w:val="FFFFFF"/>
-                <w:sz w:val="20"/>
-                <w:szCs w:val="20"/>
-              </w:rPr>
-            </w:pPr>
-          </w:p>
-        </w:tc>
-      </w:tr>
-      <w:tr>
-        <w:trPr>
-          <w:trHeight w:val="1275"/>
-        </w:trPr>
-        <w:tc>
-          <w:tcPr>
-            <w:tcW w:w="690" w:type="dxa"/>
-            <w:tcBorders>
-              <w:top w:val="single" w:sz="6" w:space="0" w:color="CCCCCC"/>
-              <w:left w:val="single" w:sz="6" w:space="0" w:color="000000"/>
-              <w:bottom w:val="single" w:sz="6" w:space="0" w:color="CCCCCC"/>
-              <w:right w:val="single" w:sz="6" w:space="0" w:color="000000"/>
-            </w:tcBorders>
-            <w:tcMar>
-              <w:top w:w="40" w:type="dxa"/>
-              <w:left w:w="40" w:type="dxa"/>
-              <w:bottom w:w="40" w:type="dxa"/>
-              <w:right w:w="40" w:type="dxa"/>
-            </w:tcMar>
-            <w:vAlign w:val="center"/>
-          </w:tcPr>
-          <w:p>
-            <w:pPr>
-              <w:widowControl w:val="0"/>
-              <w:spacing w:before="0" w:line="276" w:lineRule="auto"/>
-              <w:jc w:val="center"/>
-            </w:pPr>
-            <w:r>
-              <w:t>RFR11</w:t>
-            </w:r>
-          </w:p>
-        </w:tc>
-        <w:tc>
-          <w:tcPr>
-            <w:tcW w:w="1560" w:type="dxa"/>
-            <w:tcBorders>
-              <w:top w:val="single" w:sz="6" w:space="0" w:color="CCCCCC"/>
-              <w:left w:val="single" w:sz="6" w:space="0" w:color="CCCCCC"/>
-              <w:bottom w:val="single" w:sz="6" w:space="0" w:color="CCCCCC"/>
-              <w:right w:val="single" w:sz="6" w:space="0" w:color="000000"/>
-            </w:tcBorders>
-            <w:shd w:val="clear" w:color="auto" w:fill="FFFFFF"/>
-            <w:tcMar>
-              <w:top w:w="40" w:type="dxa"/>
-              <w:left w:w="40" w:type="dxa"/>
-              <w:bottom w:w="40" w:type="dxa"/>
-              <w:right w:w="40" w:type="dxa"/>
-            </w:tcMar>
-            <w:vAlign w:val="center"/>
-          </w:tcPr>
-          <w:p>
-            <w:pPr>
-              <w:widowControl w:val="0"/>
-              <w:spacing w:before="0" w:line="276" w:lineRule="auto"/>
-              <w:jc w:val="center"/>
-            </w:pPr>
-            <w:r>
-              <w:t>Admin</w:t>
-            </w:r>
-          </w:p>
-        </w:tc>
-        <w:tc>
-          <w:tcPr>
-            <w:tcW w:w="2040" w:type="dxa"/>
-            <w:tcBorders>
-              <w:top w:val="single" w:sz="6" w:space="0" w:color="CCCCCC"/>
-              <w:left w:val="single" w:sz="6" w:space="0" w:color="CCCCCC"/>
-              <w:bottom w:val="single" w:sz="6" w:space="0" w:color="CCCCCC"/>
-              <w:right w:val="single" w:sz="6" w:space="0" w:color="000000"/>
-            </w:tcBorders>
-            <w:shd w:val="clear" w:color="auto" w:fill="FFFFFF"/>
-            <w:tcMar>
-              <w:top w:w="40" w:type="dxa"/>
-              <w:left w:w="40" w:type="dxa"/>
-              <w:bottom w:w="40" w:type="dxa"/>
-              <w:right w:w="40" w:type="dxa"/>
-            </w:tcMar>
-            <w:vAlign w:val="center"/>
-          </w:tcPr>
-          <w:p>
-            <w:pPr>
-              <w:widowControl w:val="0"/>
-              <w:spacing w:before="0" w:line="276" w:lineRule="auto"/>
-              <w:jc w:val="left"/>
-            </w:pPr>
-            <w:r>
-              <w:t>Tạo bản hợp đồng</w:t>
-            </w:r>
-          </w:p>
-        </w:tc>
-        <w:tc>
-          <w:tcPr>
-            <w:tcW w:w="2715" w:type="dxa"/>
-            <w:tcBorders>
-              <w:top w:val="single" w:sz="6" w:space="0" w:color="CCCCCC"/>
-              <w:left w:val="single" w:sz="6" w:space="0" w:color="CCCCCC"/>
-              <w:bottom w:val="single" w:sz="6" w:space="0" w:color="CCCCCC"/>
-              <w:right w:val="single" w:sz="6" w:space="0" w:color="000000"/>
-            </w:tcBorders>
-            <w:tcMar>
-              <w:top w:w="40" w:type="dxa"/>
-              <w:left w:w="40" w:type="dxa"/>
-              <w:bottom w:w="40" w:type="dxa"/>
-              <w:right w:w="40" w:type="dxa"/>
-            </w:tcMar>
-            <w:vAlign w:val="center"/>
-          </w:tcPr>
-          <w:p>
-            <w:pPr>
-              <w:widowControl w:val="0"/>
-              <w:spacing w:before="0" w:line="276" w:lineRule="auto"/>
-              <w:jc w:val="left"/>
-            </w:pPr>
-            <w:r>
-              <w:t>Tạo bản hợp đồng xác nhận thông tin cá nhân của 2 bên để tiến hành giao dịch.</w:t>
+              <w:t>Khi người dùng nạp tiền vào tài khoản bằng các hình thức thanh toán thì admin sẽ đảm nhận việc nạp tiền vào tài khoản của người dùng theo số tiền quy định.</w:t>
             </w:r>
           </w:p>
         </w:tc>
@@ -8018,7 +8394,6 @@
                 <w:sz w:val="20"/>
                 <w:szCs w:val="20"/>
               </w:rPr>
-              <w:lastRenderedPageBreak/>
               <w:t>RFR02</w:t>
             </w:r>
           </w:p>
@@ -8724,6 +9099,7 @@
                 <w:sz w:val="20"/>
                 <w:szCs w:val="20"/>
               </w:rPr>
+              <w:lastRenderedPageBreak/>
               <w:t>RFR06</w:t>
             </w:r>
           </w:p>
@@ -10837,28 +11213,28 @@
 </file>
 
 <file path=customXml/item1.xml><?xml version="1.0" encoding="utf-8"?>
+<b:Sources xmlns:b="http://schemas.openxmlformats.org/officeDocument/2006/bibliography" xmlns="http://schemas.openxmlformats.org/officeDocument/2006/bibliography" SelectedStyle="\APASixthEditionOfficeOnline.xsl" StyleName="APA" Version="6"/>
+</file>
+
+<file path=customXml/item2.xml><?xml version="1.0" encoding="utf-8"?>
 <go:gDocsCustomXmlDataStorage xmlns:go="http://customooxmlschemas.google.com/" xmlns:r="http://schemas.openxmlformats.org/officeDocument/2006/relationships">
   <go:docsCustomData xmlns:go="http://customooxmlschemas.google.com/" roundtripDataSignature="AMtx7mhS5oo2js2R5nIRntP8ezNj4Xq15g==">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</go:docsCustomData>
 </go:gDocsCustomXmlDataStorage>
 </file>
 
-<file path=customXml/item2.xml><?xml version="1.0" encoding="utf-8"?>
-<b:Sources xmlns:b="http://schemas.openxmlformats.org/officeDocument/2006/bibliography" xmlns="http://schemas.openxmlformats.org/officeDocument/2006/bibliography" SelectedStyle="\APASixthEditionOfficeOnline.xsl" StyleName="APA" Version="6"/>
+<file path=customXml/itemProps1.xml><?xml version="1.0" encoding="utf-8"?>
+<ds:datastoreItem xmlns:ds="http://schemas.openxmlformats.org/officeDocument/2006/customXml" ds:itemID="{045C0287-9EED-4D49-89C7-17447C947329}">
+  <ds:schemaRefs>
+    <ds:schemaRef ds:uri="http://schemas.openxmlformats.org/officeDocument/2006/bibliography"/>
+  </ds:schemaRefs>
+</ds:datastoreItem>
 </file>
 
-<file path=customXml/itemProps1.xml><?xml version="1.0" encoding="utf-8"?>
+<file path=customXml/itemProps2.xml><?xml version="1.0" encoding="utf-8"?>
 <ds:datastoreItem xmlns:ds="http://schemas.openxmlformats.org/officeDocument/2006/customXml" ds:itemID="{11111111-1234-1234-1234-123412341234}">
   <ds:schemaRefs>
     <ds:schemaRef ds:uri="http://customooxmlschemas.google.com/"/>
     <ds:schemaRef ds:uri="http://schemas.openxmlformats.org/officeDocument/2006/relationships"/>
   </ds:schemaRefs>
 </ds:datastoreItem>
-</file>
-
-<file path=customXml/itemProps2.xml><?xml version="1.0" encoding="utf-8"?>
-<ds:datastoreItem xmlns:ds="http://schemas.openxmlformats.org/officeDocument/2006/customXml" ds:itemID="{045C0287-9EED-4D49-89C7-17447C947329}">
-  <ds:schemaRefs>
-    <ds:schemaRef ds:uri="http://schemas.openxmlformats.org/officeDocument/2006/bibliography"/>
-  </ds:schemaRefs>
-</ds:datastoreItem>
 </file>
</xml_diff>

<commit_message>
Update [Rent for Run] Product_Backlog_v1.1.docx
</commit_message>
<xml_diff>
--- a/[Rent for Run] Product_Backlog_v1.1.docx
+++ b/[Rent for Run] Product_Backlog_v1.1.docx
@@ -6724,6 +6724,13 @@
                 <w:color w:val="FF0000"/>
               </w:rPr>
             </w:pPr>
+            <w:r>
+              <w:rPr>
+                <w:b/>
+                <w:color w:val="FF0000"/>
+              </w:rPr>
+              <w:t>H</w:t>
+            </w:r>
           </w:p>
         </w:tc>
         <w:tc>
@@ -11213,28 +11220,28 @@
 </file>
 
 <file path=customXml/item1.xml><?xml version="1.0" encoding="utf-8"?>
-<b:Sources xmlns:b="http://schemas.openxmlformats.org/officeDocument/2006/bibliography" xmlns="http://schemas.openxmlformats.org/officeDocument/2006/bibliography" SelectedStyle="\APASixthEditionOfficeOnline.xsl" StyleName="APA" Version="6"/>
-</file>
-
-<file path=customXml/item2.xml><?xml version="1.0" encoding="utf-8"?>
 <go:gDocsCustomXmlDataStorage xmlns:go="http://customooxmlschemas.google.com/" xmlns:r="http://schemas.openxmlformats.org/officeDocument/2006/relationships">
   <go:docsCustomData xmlns:go="http://customooxmlschemas.google.com/" roundtripDataSignature="AMtx7mhS5oo2js2R5nIRntP8ezNj4Xq15g==">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</go:docsCustomData>
 </go:gDocsCustomXmlDataStorage>
 </file>
 
-<file path=customXml/itemProps1.xml><?xml version="1.0" encoding="utf-8"?>
-<ds:datastoreItem xmlns:ds="http://schemas.openxmlformats.org/officeDocument/2006/customXml" ds:itemID="{045C0287-9EED-4D49-89C7-17447C947329}">
-  <ds:schemaRefs>
-    <ds:schemaRef ds:uri="http://schemas.openxmlformats.org/officeDocument/2006/bibliography"/>
-  </ds:schemaRefs>
-</ds:datastoreItem>
+<file path=customXml/item2.xml><?xml version="1.0" encoding="utf-8"?>
+<b:Sources xmlns:b="http://schemas.openxmlformats.org/officeDocument/2006/bibliography" xmlns="http://schemas.openxmlformats.org/officeDocument/2006/bibliography" SelectedStyle="\APASixthEditionOfficeOnline.xsl" StyleName="APA" Version="6"/>
 </file>
 
-<file path=customXml/itemProps2.xml><?xml version="1.0" encoding="utf-8"?>
+<file path=customXml/itemProps1.xml><?xml version="1.0" encoding="utf-8"?>
 <ds:datastoreItem xmlns:ds="http://schemas.openxmlformats.org/officeDocument/2006/customXml" ds:itemID="{11111111-1234-1234-1234-123412341234}">
   <ds:schemaRefs>
     <ds:schemaRef ds:uri="http://customooxmlschemas.google.com/"/>
     <ds:schemaRef ds:uri="http://schemas.openxmlformats.org/officeDocument/2006/relationships"/>
   </ds:schemaRefs>
 </ds:datastoreItem>
+</file>
+
+<file path=customXml/itemProps2.xml><?xml version="1.0" encoding="utf-8"?>
+<ds:datastoreItem xmlns:ds="http://schemas.openxmlformats.org/officeDocument/2006/customXml" ds:itemID="{045C0287-9EED-4D49-89C7-17447C947329}">
+  <ds:schemaRefs>
+    <ds:schemaRef ds:uri="http://schemas.openxmlformats.org/officeDocument/2006/bibliography"/>
+  </ds:schemaRefs>
+</ds:datastoreItem>
 </file>
</xml_diff>